<commit_message>
Added more Chinese and Japanese characters for the conversation. Also fixed the Japanese script for the conversation screen. Also changed a bit of the demo Japanese script.
</commit_message>
<xml_diff>
--- a/documents/DorianJapaneseScripts.docx
+++ b/documents/DorianJapaneseScripts.docx
@@ -548,15 +548,15 @@
           <w:sz w:val="24"/>
           <w:szCs w:val="24"/>
         </w:rPr>
-        <w:t>：うん。→まぁ学校からお前を</w:t>
-      </w:r>
-      <w:r>
-        <w:rPr>
-          <w:rFonts w:ascii="Times New Roman" w:hAnsi="Times New Roman" w:cs="Times New Roman" w:hint="eastAsia"/>
-          <w:sz w:val="24"/>
-          <w:szCs w:val="24"/>
-        </w:rPr>
-        <w:t>町</w:t>
+        <w:t>：うん。→まぁ学校からお前</w:t>
+      </w:r>
+      <w:r>
+        <w:rPr>
+          <w:rFonts w:ascii="Times New Roman" w:hAnsi="Times New Roman" w:cs="Times New Roman" w:hint="eastAsia"/>
+          <w:sz w:val="24"/>
+          <w:szCs w:val="24"/>
+        </w:rPr>
+        <w:t>を</w:t>
       </w:r>
       <w:r>
         <w:rPr>
@@ -718,7 +718,23 @@
           <w:sz w:val="24"/>
           <w:szCs w:val="24"/>
         </w:rPr>
-        <w:t>それじゃいつも何すんの？→</w:t>
+        <w:t>それじゃいつも何</w:t>
+      </w:r>
+      <w:r>
+        <w:rPr>
+          <w:rFonts w:ascii="Times New Roman" w:hAnsi="Times New Roman" w:cs="Times New Roman" w:hint="eastAsia"/>
+          <w:sz w:val="24"/>
+          <w:szCs w:val="24"/>
+        </w:rPr>
+        <w:t>してる</w:t>
+      </w:r>
+      <w:r>
+        <w:rPr>
+          <w:rFonts w:ascii="Times New Roman" w:hAnsi="Times New Roman" w:cs="Times New Roman" w:hint="eastAsia"/>
+          <w:sz w:val="24"/>
+          <w:szCs w:val="24"/>
+        </w:rPr>
+        <w:t>の？→</w:t>
       </w:r>
       <w:r>
         <w:rPr>
@@ -759,7 +775,7 @@
           <w:sz w:val="24"/>
           <w:szCs w:val="24"/>
         </w:rPr>
-        <w:t>：本気と書いてマジさ（だよ）！｛当惑した顔</w:t>
+        <w:t>：本気と書いてマジ！｛当惑した顔</w:t>
       </w:r>
       <w:r>
         <w:rPr>
@@ -905,15 +921,15 @@
           <w:sz w:val="24"/>
           <w:szCs w:val="24"/>
         </w:rPr>
-        <w:br/>
-      </w:r>
-      <w:r>
-        <w:rPr>
-          <w:rFonts w:ascii="Times New Roman" w:hAnsi="Times New Roman" w:cs="Times New Roman" w:hint="eastAsia"/>
-          <w:sz w:val="24"/>
-          <w:szCs w:val="24"/>
-        </w:rPr>
         <w:lastRenderedPageBreak/>
+        <w:br/>
+      </w:r>
+      <w:r>
+        <w:rPr>
+          <w:rFonts w:ascii="Times New Roman" w:hAnsi="Times New Roman" w:cs="Times New Roman" w:hint="eastAsia"/>
+          <w:sz w:val="24"/>
+          <w:szCs w:val="24"/>
+        </w:rPr>
         <w:t xml:space="preserve">? </w:t>
       </w:r>
       <w:r>

</xml_diff>

<commit_message>
Modified japanese script. Added japanese script for Map Tutorial, Phone Calander, and Phone Tutorial. Accordingly added more Kanjis and katakanas.
</commit_message>
<xml_diff>
--- a/documents/DorianJapaneseScripts.docx
+++ b/documents/DorianJapaneseScripts.docx
@@ -930,15 +930,63 @@
           <w:sz w:val="24"/>
           <w:szCs w:val="24"/>
         </w:rPr>
-        <w:t xml:space="preserve">? </w:t>
-      </w:r>
-      <w:r>
-        <w:rPr>
-          <w:rFonts w:ascii="Times New Roman" w:hAnsi="Times New Roman" w:cs="Times New Roman" w:hint="eastAsia"/>
-          <w:sz w:val="24"/>
-          <w:szCs w:val="24"/>
-        </w:rPr>
-        <w:t>町の全体地図です。いつでも携帯メニューからアクセスできます。行きたい場所をセレクトしてみましょう。</w:t>
+        <w:t>これが</w:t>
+      </w:r>
+      <w:r>
+        <w:rPr>
+          <w:rFonts w:ascii="Times New Roman" w:hAnsi="Times New Roman" w:cs="Times New Roman" w:hint="eastAsia"/>
+          <w:sz w:val="24"/>
+          <w:szCs w:val="24"/>
+        </w:rPr>
+        <w:t>町の全体</w:t>
+      </w:r>
+      <w:r>
+        <w:rPr>
+          <w:rFonts w:ascii="Times New Roman" w:hAnsi="Times New Roman" w:cs="Times New Roman" w:hint="eastAsia"/>
+          <w:sz w:val="24"/>
+          <w:szCs w:val="24"/>
+        </w:rPr>
+        <w:t>図</w:t>
+      </w:r>
+      <w:r>
+        <w:rPr>
+          <w:rFonts w:ascii="Times New Roman" w:hAnsi="Times New Roman" w:cs="Times New Roman" w:hint="eastAsia"/>
+          <w:sz w:val="24"/>
+          <w:szCs w:val="24"/>
+        </w:rPr>
+        <w:t>だ</w:t>
+      </w:r>
+      <w:r>
+        <w:rPr>
+          <w:rFonts w:ascii="Times New Roman" w:hAnsi="Times New Roman" w:cs="Times New Roman" w:hint="eastAsia"/>
+          <w:sz w:val="24"/>
+          <w:szCs w:val="24"/>
+        </w:rPr>
+        <w:t>。いつでも携帯メニューからアクセスでき</w:t>
+      </w:r>
+      <w:r>
+        <w:rPr>
+          <w:rFonts w:ascii="Times New Roman" w:hAnsi="Times New Roman" w:cs="Times New Roman" w:hint="eastAsia"/>
+          <w:sz w:val="24"/>
+          <w:szCs w:val="24"/>
+        </w:rPr>
+        <w:t>る</w:t>
+      </w:r>
+      <w:r>
+        <w:rPr>
+          <w:rFonts w:ascii="Times New Roman" w:hAnsi="Times New Roman" w:cs="Times New Roman" w:hint="eastAsia"/>
+          <w:sz w:val="24"/>
+          <w:szCs w:val="24"/>
+        </w:rPr>
+        <w:t>。行きたい場所をセレクトして</w:t>
+      </w:r>
+      <w:r>
+        <w:rPr>
+          <w:rFonts w:ascii="Times New Roman" w:hAnsi="Times New Roman" w:cs="Times New Roman" w:hint="eastAsia"/>
+          <w:sz w:val="24"/>
+          <w:szCs w:val="24"/>
+        </w:rPr>
+        <w:t xml:space="preserve"> </w:t>
       </w:r>
       <w:r>
         <w:rPr>
@@ -966,6 +1014,14 @@
       </w:r>
       <w:r>
         <w:rPr>
+          <w:rFonts w:ascii="Times New Roman" w:hAnsi="Times New Roman" w:cs="Times New Roman" w:hint="eastAsia"/>
+          <w:sz w:val="24"/>
+          <w:szCs w:val="24"/>
+        </w:rPr>
+        <w:t>するだけだ。</w:t>
+      </w:r>
+      <w:r>
+        <w:rPr>
           <w:rFonts w:ascii="Times New Roman" w:hAnsi="Times New Roman" w:cs="Times New Roman"/>
           <w:sz w:val="24"/>
           <w:szCs w:val="24"/>
@@ -1090,7 +1146,23 @@
           <w:sz w:val="24"/>
           <w:szCs w:val="24"/>
         </w:rPr>
-        <w:t>何でもできる。ゲームしたり、友達にメッセージしたり、世界情勢を知ることだってできる。この町では皆</w:t>
+        <w:t>何でもできる。ゲームしたり</w:t>
+      </w:r>
+      <w:r>
+        <w:rPr>
+          <w:rFonts w:ascii="Times New Roman" w:hAnsi="Times New Roman" w:cs="Times New Roman" w:hint="eastAsia"/>
+          <w:sz w:val="24"/>
+          <w:szCs w:val="24"/>
+        </w:rPr>
+        <w:t>、友達にメッセージしたり、世界情勢を知ることだってできる。ここ</w:t>
+      </w:r>
+      <w:r>
+        <w:rPr>
+          <w:rFonts w:ascii="Times New Roman" w:hAnsi="Times New Roman" w:cs="Times New Roman" w:hint="eastAsia"/>
+          <w:sz w:val="24"/>
+          <w:szCs w:val="24"/>
+        </w:rPr>
+        <w:t>では皆</w:t>
       </w:r>
       <w:r>
         <w:rPr>
@@ -1494,7 +1566,39 @@
           <w:sz w:val="24"/>
           <w:szCs w:val="24"/>
         </w:rPr>
-        <w:t>いくら体力が残ってるかはゲーム内時計をみてもらえれば分かる。時間が過ぎれば体力も減っていく。また誰かと会ったりすると一定量の体力が削られる。</w:t>
+        <w:t>いくら体力が残ってるかはゲーム内</w:t>
+      </w:r>
+      <w:r>
+        <w:rPr>
+          <w:rFonts w:ascii="Times New Roman" w:hAnsi="Times New Roman" w:cs="Times New Roman" w:hint="eastAsia"/>
+          <w:sz w:val="24"/>
+          <w:szCs w:val="24"/>
+        </w:rPr>
+        <w:t>の</w:t>
+      </w:r>
+      <w:r>
+        <w:rPr>
+          <w:rFonts w:ascii="Times New Roman" w:hAnsi="Times New Roman" w:cs="Times New Roman" w:hint="eastAsia"/>
+          <w:sz w:val="24"/>
+          <w:szCs w:val="24"/>
+        </w:rPr>
+        <w:t>時計を</w:t>
+      </w:r>
+      <w:r>
+        <w:rPr>
+          <w:rFonts w:ascii="Times New Roman" w:hAnsi="Times New Roman" w:cs="Times New Roman" w:hint="eastAsia"/>
+          <w:sz w:val="24"/>
+          <w:szCs w:val="24"/>
+        </w:rPr>
+        <w:t>見</w:t>
+      </w:r>
+      <w:r>
+        <w:rPr>
+          <w:rFonts w:ascii="Times New Roman" w:hAnsi="Times New Roman" w:cs="Times New Roman" w:hint="eastAsia"/>
+          <w:sz w:val="24"/>
+          <w:szCs w:val="24"/>
+        </w:rPr>
+        <w:t>れば分かる。時間が過ぎれば体力も減っていく。また誰かと会ったりすると一定量の体力が削られる。</w:t>
       </w:r>
       <w:r>
         <w:rPr>
@@ -1510,7 +1614,39 @@
           <w:sz w:val="24"/>
           <w:szCs w:val="24"/>
         </w:rPr>
-        <w:t>家に帰り寝ると次の日が始まる。遅くまで起きている事もできるが、寝過ごしたり学校を休んだりしてしまうこともあるので、するなら自己責任でな。どうでもいいけど。まぁやってみれば分かる。</w:t>
+        <w:t>家に帰り寝ると次の日が始まる。遅くまで起きている事もできるが、寝過ごしたり学校を休んだりしてしまうこともあるので、するなら自己責任でな。まぁ</w:t>
+      </w:r>
+      <w:r>
+        <w:rPr>
+          <w:rFonts w:ascii="Times New Roman" w:hAnsi="Times New Roman" w:cs="Times New Roman" w:hint="eastAsia"/>
+          <w:sz w:val="24"/>
+          <w:szCs w:val="24"/>
+        </w:rPr>
+        <w:t>やりたければ</w:t>
+      </w:r>
+      <w:r>
+        <w:rPr>
+          <w:rFonts w:ascii="Times New Roman" w:hAnsi="Times New Roman" w:cs="Times New Roman" w:hint="eastAsia"/>
+          <w:sz w:val="24"/>
+          <w:szCs w:val="24"/>
+        </w:rPr>
+        <w:t>やってみれば</w:t>
+      </w:r>
+      <w:r>
+        <w:rPr>
+          <w:rFonts w:ascii="Times New Roman" w:hAnsi="Times New Roman" w:cs="Times New Roman" w:hint="eastAsia"/>
+          <w:sz w:val="24"/>
+          <w:szCs w:val="24"/>
+        </w:rPr>
+        <w:t>いいさ</w:t>
+      </w:r>
+      <w:r>
+        <w:rPr>
+          <w:rFonts w:ascii="Times New Roman" w:hAnsi="Times New Roman" w:cs="Times New Roman" w:hint="eastAsia"/>
+          <w:sz w:val="24"/>
+          <w:szCs w:val="24"/>
+        </w:rPr>
+        <w:t>。</w:t>
       </w:r>
     </w:p>
     <w:sectPr>

</xml_diff>